<commit_message>
added some 3D drawings
</commit_message>
<xml_diff>
--- a/NagyLevente_Beszamolo.docx
+++ b/NagyLevente_Beszamolo.docx
@@ -422,17 +422,7 @@
           <w:sz w:val="24"/>
           <w:szCs w:val="24"/>
         </w:rPr>
-        <w:t>Mivel az akkumulátor kimeneti csatlakozója (XT90) és az ESC-k tápcsatlakozója (Tamiya) nem egyezett meg ezért az ESC-k csatlakoz</w:t>
-      </w:r>
-      <w:bookmarkStart w:id="0" w:name="_GoBack"/>
-      <w:bookmarkEnd w:id="0"/>
-      <w:r>
-        <w:rPr>
-          <w:rFonts w:ascii="Times New Roman" w:hAnsi="Times New Roman" w:cs="Times New Roman"/>
-          <w:sz w:val="24"/>
-          <w:szCs w:val="24"/>
-        </w:rPr>
-        <w:t xml:space="preserve">óját lecseréltem XT90-es csatlakozókra. </w:t>
+        <w:t xml:space="preserve">Mivel az akkumulátor kimeneti csatlakozója (XT90) és az ESC-k tápcsatlakozója (Tamiya) nem egyezett meg ezért az ESC-k csatlakozóját lecseréltem XT90-es csatlakozókra. </w:t>
       </w:r>
     </w:p>
     <w:p>
@@ -769,6 +759,16 @@
         </w:rPr>
         <w:t xml:space="preserve"> kamerára is szükség lesz</w:t>
       </w:r>
+      <w:r>
+        <w:rPr>
+          <w:rFonts w:ascii="Times New Roman" w:hAnsi="Times New Roman" w:cs="Times New Roman"/>
+          <w:sz w:val="24"/>
+          <w:szCs w:val="24"/>
+        </w:rPr>
+        <w:t>.</w:t>
+      </w:r>
+      <w:bookmarkStart w:id="0" w:name="_GoBack"/>
+      <w:bookmarkEnd w:id="0"/>
     </w:p>
     <w:sectPr>
       <w:headerReference w:type="default" r:id="rId8"/>
@@ -1678,7 +1678,7 @@
 </file>
 
 <file path=customXml/itemProps1.xml><?xml version="1.0" encoding="utf-8"?>
-<ds:datastoreItem xmlns:ds="http://schemas.openxmlformats.org/officeDocument/2006/customXml" ds:itemID="{7859DFE2-50DD-4370-9F95-00C9EB165763}">
+<ds:datastoreItem xmlns:ds="http://schemas.openxmlformats.org/officeDocument/2006/customXml" ds:itemID="{21500C72-2C76-47CF-A6A4-47DCF1C57C92}">
   <ds:schemaRefs>
     <ds:schemaRef ds:uri="http://schemas.openxmlformats.org/officeDocument/2006/bibliography"/>
   </ds:schemaRefs>

</xml_diff>